<commit_message>
checking in status report doc
</commit_message>
<xml_diff>
--- a/docs/Sprint 3/Sprint 3 Status Report.docx
+++ b/docs/Sprint 3/Sprint 3 Status Report.docx
@@ -4,6 +4,298 @@
   <w:body>
     <w:p>
       <w:pPr>
+        <w:spacing w:after="0" w:line="240" w:lineRule="auto"/>
+      </w:pPr>
+    </w:p>
+    <w:p>
+      <w:pPr>
+        <w:spacing w:after="0" w:line="240" w:lineRule="auto"/>
+      </w:pPr>
+    </w:p>
+    <w:tbl>
+      <w:tblPr>
+        <w:tblW w:w="9360" w:type="dxa"/>
+        <w:tblLayout w:type="fixed"/>
+        <w:tblLook w:val="0400" w:firstRow="0" w:lastRow="0" w:firstColumn="0" w:lastColumn="0" w:noHBand="0" w:noVBand="1"/>
+      </w:tblPr>
+      <w:tblGrid>
+        <w:gridCol w:w="5250"/>
+        <w:gridCol w:w="4110"/>
+      </w:tblGrid>
+      <w:tr>
+        <w:tc>
+          <w:tcPr>
+            <w:tcW w:w="5250" w:type="dxa"/>
+            <w:tcMar>
+              <w:left w:w="0" w:type="dxa"/>
+              <w:right w:w="0" w:type="dxa"/>
+            </w:tcMar>
+          </w:tcPr>
+          <w:p>
+            <w:pPr>
+              <w:spacing w:line="240" w:lineRule="auto"/>
+            </w:pPr>
+            <w:r>
+              <w:rPr>
+                <w:noProof/>
+              </w:rPr>
+              <w:drawing>
+                <wp:inline distT="0" distB="0" distL="0" distR="0" wp14:anchorId="44AA75E4" wp14:editId="5A798897">
+                  <wp:extent cx="3333750" cy="3333750"/>
+                  <wp:effectExtent l="0" t="0" r="0" b="0"/>
+                  <wp:docPr id="12" name="image01.png" descr="ExtensionFlag"/>
+                  <wp:cNvGraphicFramePr/>
+                  <a:graphic xmlns:a="http://schemas.openxmlformats.org/drawingml/2006/main">
+                    <a:graphicData uri="http://schemas.openxmlformats.org/drawingml/2006/picture">
+                      <pic:pic xmlns:pic="http://schemas.openxmlformats.org/drawingml/2006/picture">
+                        <pic:nvPicPr>
+                          <pic:cNvPr id="0" name="image01.png" descr="ExtensionFlag"/>
+                          <pic:cNvPicPr preferRelativeResize="0"/>
+                        </pic:nvPicPr>
+                        <pic:blipFill>
+                          <a:blip r:embed="rId5"/>
+                          <a:srcRect/>
+                          <a:stretch>
+                            <a:fillRect/>
+                          </a:stretch>
+                        </pic:blipFill>
+                        <pic:spPr>
+                          <a:xfrm>
+                            <a:off x="0" y="0"/>
+                            <a:ext cx="3333750" cy="3333750"/>
+                          </a:xfrm>
+                          <a:prstGeom prst="rect">
+                            <a:avLst/>
+                          </a:prstGeom>
+                          <a:ln/>
+                        </pic:spPr>
+                      </pic:pic>
+                    </a:graphicData>
+                  </a:graphic>
+                </wp:inline>
+              </w:drawing>
+            </w:r>
+          </w:p>
+        </w:tc>
+        <w:tc>
+          <w:tcPr>
+            <w:tcW w:w="4110" w:type="dxa"/>
+            <w:tcMar>
+              <w:left w:w="510" w:type="dxa"/>
+              <w:right w:w="0" w:type="dxa"/>
+            </w:tcMar>
+          </w:tcPr>
+          <w:p>
+            <w:pPr>
+              <w:spacing w:after="360" w:line="240" w:lineRule="auto"/>
+            </w:pPr>
+            <w:r>
+              <w:rPr>
+                <w:rFonts w:ascii="Cambria" w:eastAsia="Cambria" w:hAnsi="Cambria" w:cs="Cambria"/>
+                <w:b/>
+                <w:color w:val="4F81BD"/>
+                <w:sz w:val="64"/>
+                <w:szCs w:val="64"/>
+              </w:rPr>
+              <w:t>Harvard Extension School</w:t>
+            </w:r>
+          </w:p>
+          <w:p>
+            <w:pPr>
+              <w:spacing w:after="360" w:line="240" w:lineRule="auto"/>
+            </w:pPr>
+          </w:p>
+          <w:p>
+            <w:pPr>
+              <w:spacing w:after="0" w:line="240" w:lineRule="auto"/>
+            </w:pPr>
+            <w:r>
+              <w:rPr>
+                <w:b/>
+                <w:sz w:val="21"/>
+                <w:szCs w:val="21"/>
+              </w:rPr>
+              <w:t>Team Members</w:t>
+            </w:r>
+          </w:p>
+          <w:p>
+            <w:pPr>
+              <w:spacing w:after="0" w:line="240" w:lineRule="auto"/>
+            </w:pPr>
+            <w:r>
+              <w:rPr>
+                <w:sz w:val="21"/>
+                <w:szCs w:val="21"/>
+              </w:rPr>
+              <w:t xml:space="preserve">   Kamran </w:t>
+            </w:r>
+            <w:proofErr w:type="spellStart"/>
+            <w:r>
+              <w:rPr>
+                <w:sz w:val="21"/>
+                <w:szCs w:val="21"/>
+              </w:rPr>
+              <w:t>Zameer</w:t>
+            </w:r>
+            <w:proofErr w:type="spellEnd"/>
+            <w:r>
+              <w:rPr>
+                <w:sz w:val="21"/>
+                <w:szCs w:val="21"/>
+              </w:rPr>
+              <w:t xml:space="preserve"> (HUID 20963263)</w:t>
+            </w:r>
+          </w:p>
+          <w:p>
+            <w:pPr>
+              <w:spacing w:after="0" w:line="240" w:lineRule="auto"/>
+            </w:pPr>
+            <w:r>
+              <w:rPr>
+                <w:sz w:val="21"/>
+                <w:szCs w:val="21"/>
+              </w:rPr>
+              <w:t>   </w:t>
+            </w:r>
+            <w:proofErr w:type="spellStart"/>
+            <w:r>
+              <w:rPr>
+                <w:sz w:val="21"/>
+                <w:szCs w:val="21"/>
+              </w:rPr>
+              <w:t>Usha</w:t>
+            </w:r>
+            <w:proofErr w:type="spellEnd"/>
+            <w:r>
+              <w:rPr>
+                <w:sz w:val="21"/>
+                <w:szCs w:val="21"/>
+              </w:rPr>
+              <w:t xml:space="preserve"> </w:t>
+            </w:r>
+            <w:proofErr w:type="spellStart"/>
+            <w:r>
+              <w:rPr>
+                <w:sz w:val="21"/>
+                <w:szCs w:val="21"/>
+              </w:rPr>
+              <w:t>Annipu</w:t>
+            </w:r>
+            <w:proofErr w:type="spellEnd"/>
+            <w:r>
+              <w:rPr>
+                <w:sz w:val="21"/>
+                <w:szCs w:val="21"/>
+              </w:rPr>
+              <w:t xml:space="preserve"> (HUID 40850333)</w:t>
+            </w:r>
+          </w:p>
+          <w:p>
+            <w:pPr>
+              <w:spacing w:after="0" w:line="240" w:lineRule="auto"/>
+            </w:pPr>
+            <w:r>
+              <w:rPr>
+                <w:sz w:val="21"/>
+                <w:szCs w:val="21"/>
+              </w:rPr>
+              <w:t>   Yetish Narayana (HUID 90848968)</w:t>
+            </w:r>
+          </w:p>
+          <w:p>
+            <w:pPr>
+              <w:spacing w:after="0" w:line="240" w:lineRule="auto"/>
+            </w:pPr>
+            <w:r>
+              <w:rPr>
+                <w:b/>
+                <w:sz w:val="21"/>
+                <w:szCs w:val="21"/>
+              </w:rPr>
+              <w:t>Course:</w:t>
+            </w:r>
+            <w:r>
+              <w:rPr>
+                <w:sz w:val="21"/>
+                <w:szCs w:val="21"/>
+              </w:rPr>
+              <w:t xml:space="preserve"> CSCI E-71</w:t>
+            </w:r>
+          </w:p>
+          <w:p>
+            <w:pPr>
+              <w:spacing w:after="0" w:line="240" w:lineRule="auto"/>
+            </w:pPr>
+            <w:r>
+              <w:rPr>
+                <w:b/>
+                <w:sz w:val="21"/>
+                <w:szCs w:val="21"/>
+              </w:rPr>
+              <w:t>Instructor:</w:t>
+            </w:r>
+            <w:r>
+              <w:rPr>
+                <w:sz w:val="21"/>
+                <w:szCs w:val="21"/>
+              </w:rPr>
+              <w:t xml:space="preserve"> Richard </w:t>
+            </w:r>
+            <w:proofErr w:type="spellStart"/>
+            <w:r>
+              <w:rPr>
+                <w:sz w:val="21"/>
+                <w:szCs w:val="21"/>
+              </w:rPr>
+              <w:t>Kasperowski</w:t>
+            </w:r>
+            <w:proofErr w:type="spellEnd"/>
+          </w:p>
+          <w:p>
+            <w:pPr>
+              <w:spacing w:after="0" w:line="240" w:lineRule="auto"/>
+            </w:pPr>
+            <w:r>
+              <w:rPr>
+                <w:b/>
+                <w:sz w:val="21"/>
+                <w:szCs w:val="21"/>
+              </w:rPr>
+              <w:t>Assignment:</w:t>
+            </w:r>
+            <w:r>
+              <w:rPr>
+                <w:sz w:val="21"/>
+                <w:szCs w:val="21"/>
+              </w:rPr>
+              <w:t xml:space="preserve"> Sprint 3</w:t>
+            </w:r>
+          </w:p>
+          <w:p>
+            <w:pPr>
+              <w:spacing w:after="0" w:line="240" w:lineRule="auto"/>
+            </w:pPr>
+            <w:r>
+              <w:rPr>
+                <w:b/>
+                <w:sz w:val="21"/>
+                <w:szCs w:val="21"/>
+              </w:rPr>
+              <w:t>Due Date:</w:t>
+            </w:r>
+            <w:r>
+              <w:rPr>
+                <w:sz w:val="21"/>
+                <w:szCs w:val="21"/>
+              </w:rPr>
+              <w:t xml:space="preserve"> 12/14/2015</w:t>
+            </w:r>
+          </w:p>
+        </w:tc>
+      </w:tr>
+    </w:tbl>
+    <w:p>
+      <w:pPr>
         <w:pStyle w:val="Title"/>
         <w:jc w:val="center"/>
         <w:rPr>
@@ -13,31 +305,164 @@
           <w:u w:val="single"/>
         </w:rPr>
       </w:pPr>
-      <w:r>
+    </w:p>
+    <w:p>
+      <w:pPr>
+        <w:pStyle w:val="Title"/>
+        <w:jc w:val="center"/>
         <w:rPr>
           <w:b/>
           <w:sz w:val="52"/>
           <w:szCs w:val="52"/>
           <w:u w:val="single"/>
         </w:rPr>
-        <w:t xml:space="preserve">Sprint </w:t>
-      </w:r>
-      <w:r>
+      </w:pPr>
+    </w:p>
+    <w:p>
+      <w:pPr>
+        <w:pStyle w:val="Title"/>
+        <w:jc w:val="center"/>
         <w:rPr>
           <w:b/>
           <w:sz w:val="52"/>
           <w:szCs w:val="52"/>
           <w:u w:val="single"/>
         </w:rPr>
-        <w:t>3</w:t>
-      </w:r>
-      <w:r>
+      </w:pPr>
+    </w:p>
+    <w:p>
+      <w:pPr>
+        <w:pStyle w:val="Title"/>
+        <w:jc w:val="center"/>
         <w:rPr>
           <w:b/>
           <w:sz w:val="52"/>
           <w:szCs w:val="52"/>
           <w:u w:val="single"/>
         </w:rPr>
+      </w:pPr>
+    </w:p>
+    <w:p>
+      <w:pPr>
+        <w:pStyle w:val="Title"/>
+        <w:jc w:val="center"/>
+        <w:rPr>
+          <w:b/>
+          <w:sz w:val="52"/>
+          <w:szCs w:val="52"/>
+          <w:u w:val="single"/>
+        </w:rPr>
+      </w:pPr>
+    </w:p>
+    <w:p>
+      <w:pPr>
+        <w:pStyle w:val="Title"/>
+        <w:jc w:val="center"/>
+        <w:rPr>
+          <w:b/>
+          <w:sz w:val="52"/>
+          <w:szCs w:val="52"/>
+          <w:u w:val="single"/>
+        </w:rPr>
+      </w:pPr>
+    </w:p>
+    <w:p>
+      <w:pPr>
+        <w:pStyle w:val="Title"/>
+        <w:jc w:val="center"/>
+        <w:rPr>
+          <w:b/>
+          <w:sz w:val="52"/>
+          <w:szCs w:val="52"/>
+          <w:u w:val="single"/>
+        </w:rPr>
+      </w:pPr>
+    </w:p>
+    <w:p>
+      <w:pPr>
+        <w:pStyle w:val="Title"/>
+        <w:jc w:val="center"/>
+        <w:rPr>
+          <w:b/>
+          <w:sz w:val="52"/>
+          <w:szCs w:val="52"/>
+          <w:u w:val="single"/>
+        </w:rPr>
+      </w:pPr>
+    </w:p>
+    <w:p>
+      <w:pPr>
+        <w:pStyle w:val="Title"/>
+        <w:jc w:val="center"/>
+        <w:rPr>
+          <w:b/>
+          <w:sz w:val="52"/>
+          <w:szCs w:val="52"/>
+          <w:u w:val="single"/>
+        </w:rPr>
+      </w:pPr>
+    </w:p>
+    <w:p>
+      <w:pPr>
+        <w:pStyle w:val="Title"/>
+        <w:jc w:val="center"/>
+        <w:rPr>
+          <w:b/>
+          <w:sz w:val="52"/>
+          <w:szCs w:val="52"/>
+          <w:u w:val="single"/>
+        </w:rPr>
+      </w:pPr>
+    </w:p>
+    <w:p>
+      <w:pPr>
+        <w:pStyle w:val="Title"/>
+        <w:jc w:val="center"/>
+        <w:rPr>
+          <w:b/>
+          <w:sz w:val="52"/>
+          <w:szCs w:val="52"/>
+          <w:u w:val="single"/>
+        </w:rPr>
+      </w:pPr>
+    </w:p>
+    <w:p>
+      <w:pPr>
+        <w:pStyle w:val="Title"/>
+        <w:jc w:val="center"/>
+        <w:rPr>
+          <w:b/>
+          <w:sz w:val="52"/>
+          <w:szCs w:val="52"/>
+          <w:u w:val="single"/>
+        </w:rPr>
+      </w:pPr>
+      <w:r>
+        <w:rPr>
+          <w:b/>
+          <w:sz w:val="52"/>
+          <w:szCs w:val="52"/>
+          <w:u w:val="single"/>
+        </w:rPr>
+        <w:lastRenderedPageBreak/>
+        <w:t xml:space="preserve">Sprint </w:t>
+      </w:r>
+      <w:r>
+        <w:rPr>
+          <w:b/>
+          <w:sz w:val="52"/>
+          <w:szCs w:val="52"/>
+          <w:u w:val="single"/>
+        </w:rPr>
+        <w:t>3</w:t>
+      </w:r>
+      <w:r>
+        <w:rPr>
+          <w:b/>
+          <w:sz w:val="52"/>
+          <w:szCs w:val="52"/>
+          <w:u w:val="single"/>
+        </w:rPr>
         <w:t xml:space="preserve"> Status Report</w:t>
       </w:r>
     </w:p>
@@ -62,7 +487,7 @@
       </w:r>
     </w:p>
     <w:p>
-      <w:hyperlink r:id="rId5" w:history="1">
+      <w:hyperlink r:id="rId6" w:history="1">
         <w:r>
           <w:rPr>
             <w:rStyle w:val="Hyperlink"/>
@@ -80,13 +505,25 @@
           <w:szCs w:val="32"/>
         </w:rPr>
       </w:pPr>
-      <w:r>
+    </w:p>
+    <w:p>
+      <w:pPr>
         <w:rPr>
           <w:rFonts w:asciiTheme="majorHAnsi" w:eastAsiaTheme="majorEastAsia" w:hAnsiTheme="majorHAnsi" w:cstheme="majorBidi"/>
           <w:color w:val="2E74B5" w:themeColor="accent1" w:themeShade="BF"/>
           <w:sz w:val="32"/>
           <w:szCs w:val="32"/>
         </w:rPr>
+      </w:pPr>
+      <w:bookmarkStart w:id="0" w:name="_GoBack"/>
+      <w:bookmarkEnd w:id="0"/>
+      <w:r>
+        <w:rPr>
+          <w:rFonts w:asciiTheme="majorHAnsi" w:eastAsiaTheme="majorEastAsia" w:hAnsiTheme="majorHAnsi" w:cstheme="majorBidi"/>
+          <w:color w:val="2E74B5" w:themeColor="accent1" w:themeShade="BF"/>
+          <w:sz w:val="32"/>
+          <w:szCs w:val="32"/>
+        </w:rPr>
         <w:t>Login Credentials</w:t>
       </w:r>
     </w:p>
@@ -159,61 +596,10 @@
           <w:noProof/>
         </w:rPr>
         <w:drawing>
-          <wp:inline distT="0" distB="0" distL="0" distR="0" wp14:anchorId="745BAF78" wp14:editId="17D41C21">
-            <wp:extent cx="5943600" cy="3646805"/>
-            <wp:effectExtent l="0" t="0" r="0" b="0"/>
-            <wp:docPr id="7" name="Picture 7"/>
-            <wp:cNvGraphicFramePr>
-              <a:graphicFrameLocks xmlns:a="http://schemas.openxmlformats.org/drawingml/2006/main" noChangeAspect="1"/>
-            </wp:cNvGraphicFramePr>
-            <a:graphic xmlns:a="http://schemas.openxmlformats.org/drawingml/2006/main">
-              <a:graphicData uri="http://schemas.openxmlformats.org/drawingml/2006/picture">
-                <pic:pic xmlns:pic="http://schemas.openxmlformats.org/drawingml/2006/picture">
-                  <pic:nvPicPr>
-                    <pic:cNvPr id="1" name=""/>
-                    <pic:cNvPicPr/>
-                  </pic:nvPicPr>
-                  <pic:blipFill>
-                    <a:blip r:embed="rId6"/>
-                    <a:stretch>
-                      <a:fillRect/>
-                    </a:stretch>
-                  </pic:blipFill>
-                  <pic:spPr>
-                    <a:xfrm>
-                      <a:off x="0" y="0"/>
-                      <a:ext cx="5943600" cy="3646805"/>
-                    </a:xfrm>
-                    <a:prstGeom prst="rect">
-                      <a:avLst/>
-                    </a:prstGeom>
-                  </pic:spPr>
-                </pic:pic>
-              </a:graphicData>
-            </a:graphic>
-          </wp:inline>
-        </w:drawing>
-      </w:r>
-    </w:p>
-    <w:p>
-      <w:pPr>
-        <w:pStyle w:val="Heading1"/>
-      </w:pPr>
-      <w:r>
-        <w:lastRenderedPageBreak/>
-        <w:t>Code Coverage</w:t>
-      </w:r>
-    </w:p>
-    <w:p>
-      <w:r>
-        <w:rPr>
-          <w:noProof/>
-        </w:rPr>
-        <w:drawing>
-          <wp:inline distT="0" distB="0" distL="0" distR="0" wp14:anchorId="433F5199" wp14:editId="1CF47F2B">
-            <wp:extent cx="5943600" cy="1649095"/>
-            <wp:effectExtent l="0" t="0" r="0" b="8255"/>
-            <wp:docPr id="8" name="Picture 8"/>
+          <wp:inline distT="0" distB="0" distL="0" distR="0" wp14:anchorId="0282B329" wp14:editId="5C1420FE">
+            <wp:extent cx="5943600" cy="3256280"/>
+            <wp:effectExtent l="0" t="0" r="0" b="1270"/>
+            <wp:docPr id="5" name="Picture 5"/>
             <wp:cNvGraphicFramePr>
               <a:graphicFrameLocks xmlns:a="http://schemas.openxmlformats.org/drawingml/2006/main" noChangeAspect="1"/>
             </wp:cNvGraphicFramePr>
@@ -233,7 +619,7 @@
                   <pic:spPr>
                     <a:xfrm>
                       <a:off x="0" y="0"/>
-                      <a:ext cx="5943600" cy="1649095"/>
+                      <a:ext cx="5943600" cy="3256280"/>
                     </a:xfrm>
                     <a:prstGeom prst="rect">
                       <a:avLst/>
@@ -246,15 +632,12 @@
         </w:drawing>
       </w:r>
     </w:p>
-    <w:p/>
-    <w:p/>
-    <w:p/>
     <w:p>
       <w:pPr>
         <w:pStyle w:val="Heading1"/>
       </w:pPr>
       <w:r>
-        <w:t>Unit test results</w:t>
+        <w:t>Code Coverage</w:t>
       </w:r>
     </w:p>
     <w:p>
@@ -263,10 +646,10 @@
           <w:noProof/>
         </w:rPr>
         <w:drawing>
-          <wp:inline distT="0" distB="0" distL="0" distR="0" wp14:anchorId="6E145304" wp14:editId="33A56037">
-            <wp:extent cx="5943600" cy="1489075"/>
+          <wp:inline distT="0" distB="0" distL="0" distR="0" wp14:anchorId="14CBF949" wp14:editId="0BE7D413">
+            <wp:extent cx="5943600" cy="1188085"/>
             <wp:effectExtent l="0" t="0" r="0" b="0"/>
-            <wp:docPr id="9" name="Picture 9"/>
+            <wp:docPr id="3" name="Picture 3"/>
             <wp:cNvGraphicFramePr>
               <a:graphicFrameLocks xmlns:a="http://schemas.openxmlformats.org/drawingml/2006/main" noChangeAspect="1"/>
             </wp:cNvGraphicFramePr>
@@ -286,7 +669,7 @@
                   <pic:spPr>
                     <a:xfrm>
                       <a:off x="0" y="0"/>
-                      <a:ext cx="5943600" cy="1489075"/>
+                      <a:ext cx="5943600" cy="1188085"/>
                     </a:xfrm>
                     <a:prstGeom prst="rect">
                       <a:avLst/>
@@ -305,7 +688,10 @@
       </w:pPr>
       <w:r>
         <w:lastRenderedPageBreak/>
-        <w:t>Burn down chart</w:t>
+        <w:t>U</w:t>
+      </w:r>
+      <w:r>
+        <w:t>nit test results</w:t>
       </w:r>
     </w:p>
     <w:p>
@@ -314,10 +700,10 @@
           <w:noProof/>
         </w:rPr>
         <w:drawing>
-          <wp:inline distT="0" distB="0" distL="0" distR="0" wp14:anchorId="0503FE01" wp14:editId="44A127D5">
-            <wp:extent cx="5943600" cy="5995670"/>
-            <wp:effectExtent l="0" t="0" r="0" b="5080"/>
-            <wp:docPr id="1" name="Picture 1"/>
+          <wp:inline distT="0" distB="0" distL="0" distR="0" wp14:anchorId="5A302ECD" wp14:editId="52A4721F">
+            <wp:extent cx="5943600" cy="1159510"/>
+            <wp:effectExtent l="0" t="0" r="0" b="2540"/>
+            <wp:docPr id="4" name="Picture 4"/>
             <wp:cNvGraphicFramePr>
               <a:graphicFrameLocks xmlns:a="http://schemas.openxmlformats.org/drawingml/2006/main" noChangeAspect="1"/>
             </wp:cNvGraphicFramePr>
@@ -337,7 +723,7 @@
                   <pic:spPr>
                     <a:xfrm>
                       <a:off x="0" y="0"/>
-                      <a:ext cx="5943600" cy="5995670"/>
+                      <a:ext cx="5943600" cy="1159510"/>
                     </a:xfrm>
                     <a:prstGeom prst="rect">
                       <a:avLst/>
@@ -355,8 +741,7 @@
         <w:pStyle w:val="Heading1"/>
       </w:pPr>
       <w:r>
-        <w:lastRenderedPageBreak/>
-        <w:t>Backlog Items</w:t>
+        <w:t>Burn down chart</w:t>
       </w:r>
     </w:p>
     <w:p>
@@ -365,10 +750,10 @@
           <w:noProof/>
         </w:rPr>
         <w:drawing>
-          <wp:inline distT="0" distB="0" distL="0" distR="0" wp14:anchorId="38682C24" wp14:editId="3AD90893">
-            <wp:extent cx="5943600" cy="3546475"/>
-            <wp:effectExtent l="0" t="0" r="0" b="0"/>
-            <wp:docPr id="2" name="Picture 2"/>
+          <wp:inline distT="0" distB="0" distL="0" distR="0" wp14:anchorId="0503FE01" wp14:editId="44A127D5">
+            <wp:extent cx="5943600" cy="5995670"/>
+            <wp:effectExtent l="0" t="0" r="0" b="5080"/>
+            <wp:docPr id="1" name="Picture 1"/>
             <wp:cNvGraphicFramePr>
               <a:graphicFrameLocks xmlns:a="http://schemas.openxmlformats.org/drawingml/2006/main" noChangeAspect="1"/>
             </wp:cNvGraphicFramePr>
@@ -388,6 +773,162 @@
                   <pic:spPr>
                     <a:xfrm>
                       <a:off x="0" y="0"/>
+                      <a:ext cx="5943600" cy="5995670"/>
+                    </a:xfrm>
+                    <a:prstGeom prst="rect">
+                      <a:avLst/>
+                    </a:prstGeom>
+                  </pic:spPr>
+                </pic:pic>
+              </a:graphicData>
+            </a:graphic>
+          </wp:inline>
+        </w:drawing>
+      </w:r>
+    </w:p>
+    <w:p>
+      <w:pPr>
+        <w:pStyle w:val="Heading1"/>
+      </w:pPr>
+      <w:r>
+        <w:lastRenderedPageBreak/>
+        <w:t>Release Burndown</w:t>
+      </w:r>
+    </w:p>
+    <w:p>
+      <w:r>
+        <w:rPr>
+          <w:noProof/>
+        </w:rPr>
+        <w:drawing>
+          <wp:inline distT="0" distB="0" distL="0" distR="0" wp14:anchorId="60F6741D" wp14:editId="3D72373A">
+            <wp:extent cx="5942541" cy="3208815"/>
+            <wp:effectExtent l="0" t="0" r="1270" b="0"/>
+            <wp:docPr id="6" name="Picture 6"/>
+            <wp:cNvGraphicFramePr>
+              <a:graphicFrameLocks xmlns:a="http://schemas.openxmlformats.org/drawingml/2006/main" noChangeAspect="1"/>
+            </wp:cNvGraphicFramePr>
+            <a:graphic xmlns:a="http://schemas.openxmlformats.org/drawingml/2006/main">
+              <a:graphicData uri="http://schemas.openxmlformats.org/drawingml/2006/picture">
+                <pic:pic xmlns:pic="http://schemas.openxmlformats.org/drawingml/2006/picture">
+                  <pic:nvPicPr>
+                    <pic:cNvPr id="1" name=""/>
+                    <pic:cNvPicPr/>
+                  </pic:nvPicPr>
+                  <pic:blipFill>
+                    <a:blip r:embed="rId11"/>
+                    <a:stretch>
+                      <a:fillRect/>
+                    </a:stretch>
+                  </pic:blipFill>
+                  <pic:spPr>
+                    <a:xfrm>
+                      <a:off x="0" y="0"/>
+                      <a:ext cx="6008507" cy="3244435"/>
+                    </a:xfrm>
+                    <a:prstGeom prst="rect">
+                      <a:avLst/>
+                    </a:prstGeom>
+                  </pic:spPr>
+                </pic:pic>
+              </a:graphicData>
+            </a:graphic>
+          </wp:inline>
+        </w:drawing>
+      </w:r>
+    </w:p>
+    <w:p/>
+    <w:p>
+      <w:pPr>
+        <w:pStyle w:val="Heading1"/>
+      </w:pPr>
+      <w:r>
+        <w:t>Velocity Chart</w:t>
+      </w:r>
+    </w:p>
+    <w:p>
+      <w:r>
+        <w:rPr>
+          <w:noProof/>
+        </w:rPr>
+        <w:drawing>
+          <wp:inline distT="0" distB="0" distL="0" distR="0" wp14:anchorId="1F6D1280" wp14:editId="62237C45">
+            <wp:extent cx="5942708" cy="2939544"/>
+            <wp:effectExtent l="0" t="0" r="1270" b="0"/>
+            <wp:docPr id="11" name="Picture 11"/>
+            <wp:cNvGraphicFramePr>
+              <a:graphicFrameLocks xmlns:a="http://schemas.openxmlformats.org/drawingml/2006/main" noChangeAspect="1"/>
+            </wp:cNvGraphicFramePr>
+            <a:graphic xmlns:a="http://schemas.openxmlformats.org/drawingml/2006/main">
+              <a:graphicData uri="http://schemas.openxmlformats.org/drawingml/2006/picture">
+                <pic:pic xmlns:pic="http://schemas.openxmlformats.org/drawingml/2006/picture">
+                  <pic:nvPicPr>
+                    <pic:cNvPr id="1" name=""/>
+                    <pic:cNvPicPr/>
+                  </pic:nvPicPr>
+                  <pic:blipFill>
+                    <a:blip r:embed="rId12"/>
+                    <a:stretch>
+                      <a:fillRect/>
+                    </a:stretch>
+                  </pic:blipFill>
+                  <pic:spPr>
+                    <a:xfrm>
+                      <a:off x="0" y="0"/>
+                      <a:ext cx="5954501" cy="2945377"/>
+                    </a:xfrm>
+                    <a:prstGeom prst="rect">
+                      <a:avLst/>
+                    </a:prstGeom>
+                  </pic:spPr>
+                </pic:pic>
+              </a:graphicData>
+            </a:graphic>
+          </wp:inline>
+        </w:drawing>
+      </w:r>
+      <w:r>
+        <w:br/>
+      </w:r>
+    </w:p>
+    <w:p>
+      <w:pPr>
+        <w:pStyle w:val="Heading1"/>
+      </w:pPr>
+      <w:r>
+        <w:lastRenderedPageBreak/>
+        <w:t>Backlog Items</w:t>
+      </w:r>
+    </w:p>
+    <w:p>
+      <w:r>
+        <w:rPr>
+          <w:noProof/>
+        </w:rPr>
+        <w:drawing>
+          <wp:inline distT="0" distB="0" distL="0" distR="0" wp14:anchorId="38682C24" wp14:editId="3AD90893">
+            <wp:extent cx="5943600" cy="3546475"/>
+            <wp:effectExtent l="0" t="0" r="0" b="0"/>
+            <wp:docPr id="2" name="Picture 2"/>
+            <wp:cNvGraphicFramePr>
+              <a:graphicFrameLocks xmlns:a="http://schemas.openxmlformats.org/drawingml/2006/main" noChangeAspect="1"/>
+            </wp:cNvGraphicFramePr>
+            <a:graphic xmlns:a="http://schemas.openxmlformats.org/drawingml/2006/main">
+              <a:graphicData uri="http://schemas.openxmlformats.org/drawingml/2006/picture">
+                <pic:pic xmlns:pic="http://schemas.openxmlformats.org/drawingml/2006/picture">
+                  <pic:nvPicPr>
+                    <pic:cNvPr id="1" name=""/>
+                    <pic:cNvPicPr/>
+                  </pic:nvPicPr>
+                  <pic:blipFill>
+                    <a:blip r:embed="rId13"/>
+                    <a:stretch>
+                      <a:fillRect/>
+                    </a:stretch>
+                  </pic:blipFill>
+                  <pic:spPr>
+                    <a:xfrm>
+                      <a:off x="0" y="0"/>
                       <a:ext cx="5943600" cy="3546475"/>
                     </a:xfrm>
                     <a:prstGeom prst="rect">
@@ -431,13 +972,7 @@
         </w:numPr>
       </w:pPr>
       <w:r>
-        <w:t xml:space="preserve">In Create Activity screen, </w:t>
-      </w:r>
-      <w:r>
-        <w:t xml:space="preserve">Resource Type </w:t>
-      </w:r>
-      <w:r>
-        <w:t>section should not be shown until a Resource type is added.</w:t>
+        <w:t>In Create Activity screen, Resource Type section should not be shown until a Resource type is added.</w:t>
       </w:r>
     </w:p>
     <w:p>
@@ -449,13 +984,7 @@
         </w:numPr>
       </w:pPr>
       <w:r>
-        <w:t xml:space="preserve">In Create Activity screen, </w:t>
-      </w:r>
-      <w:r>
-        <w:t xml:space="preserve">Assumptions </w:t>
-      </w:r>
-      <w:r>
-        <w:t xml:space="preserve">data should be captured in the same way as </w:t>
+        <w:t xml:space="preserve">In Create Activity screen, Assumptions data should be captured in the same way as </w:t>
       </w:r>
       <w:proofErr w:type="spellStart"/>
       <w:r>
@@ -475,10 +1004,7 @@
         </w:numPr>
       </w:pPr>
       <w:r>
-        <w:t>I</w:t>
-      </w:r>
-      <w:r>
-        <w:t xml:space="preserve">n create new </w:t>
+        <w:t xml:space="preserve">In create new </w:t>
       </w:r>
       <w:proofErr w:type="spellStart"/>
       <w:r>
@@ -486,39 +1012,15 @@
       </w:r>
       <w:proofErr w:type="spellEnd"/>
       <w:r>
-        <w:t xml:space="preserve"> and Activity screens</w:t>
-      </w:r>
-      <w:r>
-        <w:t xml:space="preserve">, </w:t>
+        <w:t xml:space="preserve"> and Activity screens, </w:t>
       </w:r>
       <w:proofErr w:type="gramStart"/>
       <w:r>
-        <w:t>D</w:t>
-      </w:r>
-      <w:r>
-        <w:t>rop</w:t>
+        <w:t>Drop</w:t>
       </w:r>
       <w:proofErr w:type="gramEnd"/>
       <w:r>
-        <w:t xml:space="preserve"> downs like Resource Type, Activity Type, Test Program</w:t>
-      </w:r>
-      <w:r>
-        <w:t xml:space="preserve"> </w:t>
-      </w:r>
-      <w:r>
-        <w:t>should not have a pre</w:t>
-      </w:r>
-      <w:r>
-        <w:t>-</w:t>
-      </w:r>
-      <w:r>
-        <w:t>selected value</w:t>
-      </w:r>
-      <w:r>
-        <w:t>.</w:t>
-      </w:r>
-      <w:r>
-        <w:t xml:space="preserve"> </w:t>
+        <w:t xml:space="preserve"> downs like Resource Type, Activity Type, Test Program should not have a pre-selected value. </w:t>
       </w:r>
     </w:p>
     <w:p>
@@ -600,10 +1102,7 @@
         </w:numPr>
       </w:pPr>
       <w:r>
-        <w:t>TDD - Enabled us to come up with good amount of unit tests</w:t>
-      </w:r>
-      <w:r>
-        <w:t xml:space="preserve"> and increased code quality</w:t>
+        <w:t>TDD - Enabled us to come up with good amount of unit tests and increased code quality</w:t>
       </w:r>
     </w:p>
     <w:p>
@@ -644,16 +1143,7 @@
       </w:r>
       <w:proofErr w:type="spellEnd"/>
       <w:r>
-        <w:t xml:space="preserve"> - Scrum </w:t>
-      </w:r>
-      <w:r>
-        <w:t xml:space="preserve">project management </w:t>
-      </w:r>
-      <w:r>
-        <w:t>tool to follow Agile methodology</w:t>
-      </w:r>
-      <w:r>
-        <w:t xml:space="preserve"> </w:t>
+        <w:t xml:space="preserve"> - Scrum project management tool to follow Agile methodology </w:t>
       </w:r>
     </w:p>
     <w:p>
@@ -682,12 +1172,7 @@
       </w:r>
       <w:proofErr w:type="spellEnd"/>
       <w:r>
-        <w:t xml:space="preserve"> desktop client - D</w:t>
-      </w:r>
-      <w:bookmarkStart w:id="0" w:name="_GoBack"/>
-      <w:bookmarkEnd w:id="0"/>
-      <w:r>
-        <w:t>oes not help to resolve conflicts during code merge</w:t>
+        <w:t xml:space="preserve"> desktop client - Does not help to resolve conflicts during code merge</w:t>
       </w:r>
     </w:p>
     <w:p>

</xml_diff>